<commit_message>
fixed erd in Modell.docx
</commit_message>
<xml_diff>
--- a/Modell.docx
+++ b/Modell.docx
@@ -4,7 +4,7 @@
   <w:body>
     <w:p>
       <w:pPr>
-        <w:pStyle w:val="berschrift1"/>
+        <w:pStyle w:val="Heading1"/>
       </w:pPr>
       <w:r>
         <w:t>Schulprüfungssystem</w:t>
@@ -12,7 +12,7 @@
     </w:p>
     <w:p>
       <w:pPr>
-        <w:pStyle w:val="berschrift2"/>
+        <w:pStyle w:val="Heading2"/>
       </w:pPr>
       <w:r>
         <w:t>Fachdomäne</w:t>
@@ -107,34 +107,21 @@
         <w:spacing w:after="0" w:line="240" w:lineRule="auto"/>
       </w:pPr>
       <w:r>
-        <w:t>Die Domäne beschränkt sich nur auf Tests und Prüfungen. Eine Schulverwaltung (</w:t>
-      </w:r>
-      <w:proofErr w:type="spellStart"/>
-      <w:r>
-        <w:t>Untis</w:t>
-      </w:r>
-      <w:proofErr w:type="spellEnd"/>
-      <w:r>
-        <w:t>) liegt außerhalb des Rahmens.</w:t>
-      </w:r>
-    </w:p>
-    <w:p>
-      <w:pPr>
-        <w:spacing w:after="0" w:line="240" w:lineRule="auto"/>
-      </w:pPr>
-    </w:p>
-    <w:p>
-      <w:pPr>
-        <w:pStyle w:val="berschrift2"/>
-      </w:pPr>
-      <w:r>
-        <w:t xml:space="preserve">Relevante </w:t>
-      </w:r>
-      <w:proofErr w:type="spellStart"/>
-      <w:r>
-        <w:t>Queries</w:t>
-      </w:r>
-      <w:proofErr w:type="spellEnd"/>
+        <w:t>Die Domäne beschränkt sich nur auf Tests und Prüfungen. Eine Schulverwaltung (Untis) liegt außerhalb des Rahmens.</w:t>
+      </w:r>
+    </w:p>
+    <w:p>
+      <w:pPr>
+        <w:spacing w:after="0" w:line="240" w:lineRule="auto"/>
+      </w:pPr>
+    </w:p>
+    <w:p>
+      <w:pPr>
+        <w:pStyle w:val="Heading2"/>
+      </w:pPr>
+      <w:r>
+        <w:t>Relevante Queries</w:t>
+      </w:r>
     </w:p>
     <w:p>
       <w:pPr>
@@ -149,45 +136,92 @@
           <w:b/>
           <w:bCs/>
         </w:rPr>
-        <w:t>1.</w:t>
-      </w:r>
-      <w:r>
+        <w:t>1. Jährlichen Notenschnitt eines Schülers auslesen</w:t>
+      </w:r>
+    </w:p>
+    <w:p>
+      <w:pPr>
+        <w:spacing w:after="0" w:line="240" w:lineRule="auto"/>
+      </w:pPr>
+      <w:r>
+        <w:t>Schüler: Max Mustermann</w:t>
+      </w:r>
+    </w:p>
+    <w:p>
+      <w:pPr>
+        <w:spacing w:after="0" w:line="240" w:lineRule="auto"/>
+      </w:pPr>
+      <w:r>
+        <w:t>Schuljahr: 2023-2024</w:t>
+      </w:r>
+    </w:p>
+    <w:p>
+      <w:pPr>
+        <w:spacing w:after="0" w:line="240" w:lineRule="auto"/>
+      </w:pPr>
+      <w:r>
+        <w:t>Durchschnittsnote: 1.4</w:t>
+      </w:r>
+    </w:p>
+    <w:p>
+      <w:pPr>
+        <w:spacing w:after="0" w:line="240" w:lineRule="auto"/>
+      </w:pPr>
+    </w:p>
+    <w:p>
+      <w:pPr>
+        <w:spacing w:after="0" w:line="240" w:lineRule="auto"/>
         <w:rPr>
           <w:b/>
           <w:bCs/>
         </w:rPr>
-        <w:t xml:space="preserve"> </w:t>
-      </w:r>
+      </w:pPr>
       <w:r>
         <w:rPr>
           <w:b/>
           <w:bCs/>
         </w:rPr>
-        <w:t>Jährlichen Notenschnitt eines Schülers auslesen</w:t>
-      </w:r>
-    </w:p>
-    <w:p>
-      <w:pPr>
-        <w:spacing w:after="0" w:line="240" w:lineRule="auto"/>
-      </w:pPr>
-      <w:r>
-        <w:t>Schüler: Max Mustermann</w:t>
-      </w:r>
-    </w:p>
-    <w:p>
-      <w:pPr>
-        <w:spacing w:after="0" w:line="240" w:lineRule="auto"/>
-      </w:pPr>
-      <w:r>
-        <w:t>Schuljahr: 2023-2024</w:t>
-      </w:r>
-    </w:p>
-    <w:p>
-      <w:pPr>
-        <w:spacing w:after="0" w:line="240" w:lineRule="auto"/>
-      </w:pPr>
-      <w:r>
-        <w:t>Durchschnittsnote: 1.4</w:t>
+        <w:t>2. Prüfungsergebnisse für einen bestimmten Test anzeigen</w:t>
+      </w:r>
+    </w:p>
+    <w:p>
+      <w:pPr>
+        <w:spacing w:after="0" w:line="240" w:lineRule="auto"/>
+      </w:pPr>
+      <w:r>
+        <w:t>Test: Mathematik-Schularbeit</w:t>
+      </w:r>
+    </w:p>
+    <w:p>
+      <w:pPr>
+        <w:spacing w:after="0" w:line="240" w:lineRule="auto"/>
+      </w:pPr>
+      <w:r>
+        <w:t>Ergebnisse:</w:t>
+      </w:r>
+    </w:p>
+    <w:p>
+      <w:pPr>
+        <w:spacing w:after="0" w:line="240" w:lineRule="auto"/>
+      </w:pPr>
+      <w:r>
+        <w:t>- Schüler: Lisa Müller, Note: 1.0</w:t>
+      </w:r>
+    </w:p>
+    <w:p>
+      <w:pPr>
+        <w:spacing w:after="0" w:line="240" w:lineRule="auto"/>
+      </w:pPr>
+      <w:r>
+        <w:t>- Schüler: Peter Schmidt, Note: 2.5</w:t>
+      </w:r>
+    </w:p>
+    <w:p>
+      <w:pPr>
+        <w:spacing w:after="0" w:line="240" w:lineRule="auto"/>
+      </w:pPr>
+      <w:r>
+        <w:t>- Schüler: Julia Bauer, Note: 1.7</w:t>
       </w:r>
     </w:p>
     <w:p>
@@ -208,150 +242,184 @@
           <w:b/>
           <w:bCs/>
         </w:rPr>
-        <w:t>2.</w:t>
-      </w:r>
-      <w:r>
+        <w:t>3. Noten aller Schüler in einer Klasse in einem bestimmten Fach</w:t>
+      </w:r>
+    </w:p>
+    <w:p>
+      <w:pPr>
+        <w:spacing w:after="0" w:line="240" w:lineRule="auto"/>
+      </w:pPr>
+      <w:r>
+        <w:t>Klasse: 3CHIF</w:t>
+      </w:r>
+    </w:p>
+    <w:p>
+      <w:pPr>
+        <w:spacing w:after="0" w:line="240" w:lineRule="auto"/>
+      </w:pPr>
+      <w:r>
+        <w:t>Fach: WMC</w:t>
+      </w:r>
+    </w:p>
+    <w:p>
+      <w:pPr>
+        <w:spacing w:after="0" w:line="240" w:lineRule="auto"/>
+      </w:pPr>
+      <w:r>
+        <w:t>Noten:</w:t>
+      </w:r>
+    </w:p>
+    <w:p>
+      <w:pPr>
+        <w:spacing w:after="0" w:line="240" w:lineRule="auto"/>
+      </w:pPr>
+      <w:r>
+        <w:t>- Schüler: Max Mustermann, Note: 2.3</w:t>
+      </w:r>
+    </w:p>
+    <w:p>
+      <w:pPr>
+        <w:spacing w:after="0" w:line="240" w:lineRule="auto"/>
+      </w:pPr>
+      <w:r>
+        <w:t>- Schüler: Sarah Schulz, Note: 1.8</w:t>
+      </w:r>
+    </w:p>
+    <w:p>
+      <w:pPr>
+        <w:spacing w:after="0" w:line="240" w:lineRule="auto"/>
+      </w:pPr>
+      <w:r>
+        <w:t>- Schüler: Tim Fischer, Note: 2.5</w:t>
+      </w:r>
+    </w:p>
+    <w:p>
+      <w:r>
+        <w:br w:type="page"/>
+      </w:r>
+    </w:p>
+    <w:p>
+      <w:pPr>
+        <w:spacing w:after="0" w:line="240" w:lineRule="auto"/>
+      </w:pPr>
+    </w:p>
+    <w:p>
+      <w:pPr>
+        <w:spacing w:after="0" w:line="240" w:lineRule="auto"/>
         <w:rPr>
           <w:b/>
           <w:bCs/>
         </w:rPr>
-        <w:t xml:space="preserve"> </w:t>
-      </w:r>
+      </w:pPr>
       <w:r>
         <w:rPr>
           <w:b/>
           <w:bCs/>
         </w:rPr>
-        <w:t>Prüfungsergebnisse für einen bestimmten Test anzeigen</w:t>
-      </w:r>
-    </w:p>
-    <w:p>
-      <w:pPr>
-        <w:spacing w:after="0" w:line="240" w:lineRule="auto"/>
-      </w:pPr>
-      <w:r>
-        <w:t>Test: Mathematik-Schularbeit</w:t>
-      </w:r>
-    </w:p>
-    <w:p>
-      <w:pPr>
-        <w:spacing w:after="0" w:line="240" w:lineRule="auto"/>
-      </w:pPr>
-      <w:r>
-        <w:t>Ergebnisse:</w:t>
-      </w:r>
-    </w:p>
-    <w:p>
-      <w:pPr>
-        <w:spacing w:after="0" w:line="240" w:lineRule="auto"/>
-      </w:pPr>
-      <w:r>
-        <w:t>- Schüler: Lisa Müller, Note: 1.0</w:t>
-      </w:r>
-    </w:p>
-    <w:p>
-      <w:pPr>
-        <w:spacing w:after="0" w:line="240" w:lineRule="auto"/>
-      </w:pPr>
-      <w:r>
-        <w:t>- Schüler: Peter Schmidt, Note: 2.5</w:t>
-      </w:r>
-    </w:p>
-    <w:p>
-      <w:pPr>
-        <w:spacing w:after="0" w:line="240" w:lineRule="auto"/>
-      </w:pPr>
-      <w:r>
-        <w:t>- Schüler: Julia Bauer, Note: 1.7</w:t>
-      </w:r>
-    </w:p>
-    <w:p>
-      <w:pPr>
-        <w:spacing w:after="0" w:line="240" w:lineRule="auto"/>
-      </w:pPr>
-    </w:p>
-    <w:p>
-      <w:pPr>
-        <w:spacing w:after="0" w:line="240" w:lineRule="auto"/>
+        <w:t xml:space="preserve">4. Die Teilnehmer </w:t>
+      </w:r>
+      <w:r>
         <w:rPr>
           <w:b/>
           <w:bCs/>
         </w:rPr>
-      </w:pPr>
+        <w:t xml:space="preserve">eines </w:t>
+      </w:r>
       <w:r>
         <w:rPr>
           <w:b/>
           <w:bCs/>
         </w:rPr>
-        <w:t>3.</w:t>
+        <w:t>Test</w:t>
       </w:r>
       <w:r>
         <w:rPr>
           <w:b/>
           <w:bCs/>
         </w:rPr>
-        <w:t xml:space="preserve"> </w:t>
+        <w:t>s</w:t>
       </w:r>
       <w:r>
         <w:rPr>
           <w:b/>
           <w:bCs/>
         </w:rPr>
-        <w:t>Noten aller Schüler in einer Klasse in einem bestimmten Fach</w:t>
-      </w:r>
-    </w:p>
-    <w:p>
-      <w:pPr>
-        <w:spacing w:after="0" w:line="240" w:lineRule="auto"/>
-      </w:pPr>
-      <w:r>
-        <w:t>Klasse: 3CHIF</w:t>
-      </w:r>
-    </w:p>
-    <w:p>
-      <w:pPr>
-        <w:spacing w:after="0" w:line="240" w:lineRule="auto"/>
-      </w:pPr>
-      <w:r>
-        <w:t>Fach: WMC</w:t>
-      </w:r>
-    </w:p>
-    <w:p>
-      <w:pPr>
-        <w:spacing w:after="0" w:line="240" w:lineRule="auto"/>
-      </w:pPr>
-      <w:r>
-        <w:t>Noten:</w:t>
-      </w:r>
-    </w:p>
-    <w:p>
-      <w:pPr>
-        <w:spacing w:after="0" w:line="240" w:lineRule="auto"/>
-      </w:pPr>
-      <w:r>
-        <w:t>- Schüler: Max Mustermann, Note: 2.3</w:t>
-      </w:r>
-    </w:p>
-    <w:p>
-      <w:pPr>
-        <w:spacing w:after="0" w:line="240" w:lineRule="auto"/>
-      </w:pPr>
-      <w:r>
-        <w:t>- Schüler: Sarah Schulz, Note: 1.8</w:t>
-      </w:r>
-    </w:p>
-    <w:p>
-      <w:pPr>
-        <w:spacing w:after="0" w:line="240" w:lineRule="auto"/>
-      </w:pPr>
-      <w:r>
-        <w:t>- Schüler: Tim Fischer, Note: 2.5</w:t>
-      </w:r>
-    </w:p>
-    <w:p>
-      <w:r>
-        <w:br w:type="page"/>
-      </w:r>
+        <w:t xml:space="preserve"> und deren Rollen</w:t>
+      </w:r>
+    </w:p>
+    <w:p>
+      <w:pPr>
+        <w:spacing w:after="0" w:line="240" w:lineRule="auto"/>
+      </w:pPr>
+      <w:r>
+        <w:t>Test: POSE-Test</w:t>
+      </w:r>
+    </w:p>
+    <w:p>
+      <w:pPr>
+        <w:spacing w:after="0" w:line="240" w:lineRule="auto"/>
+      </w:pPr>
+      <w:r>
+        <w:t>Teilnehmer und Rollen:</w:t>
+      </w:r>
+    </w:p>
+    <w:p>
+      <w:pPr>
+        <w:spacing w:after="0" w:line="240" w:lineRule="auto"/>
+      </w:pPr>
+      <w:r>
+        <w:t>- Person: Lisa Müller, Rolle: Teilnehmer</w:t>
+      </w:r>
+    </w:p>
+    <w:p>
+      <w:pPr>
+        <w:spacing w:after="0" w:line="240" w:lineRule="auto"/>
+      </w:pPr>
+      <w:r>
+        <w:t>- Person: Michael Weber, Rolle: Aufsichtsperson</w:t>
+      </w:r>
+    </w:p>
+    <w:p>
+      <w:pPr>
+        <w:spacing w:after="0" w:line="240" w:lineRule="auto"/>
+      </w:pPr>
+    </w:p>
+    <w:p>
+      <w:pPr>
+        <w:spacing w:after="0" w:line="240" w:lineRule="auto"/>
+      </w:pPr>
+      <w:r>
+        <w:t>Test: Englisch-Schularbeit</w:t>
+      </w:r>
+    </w:p>
+    <w:p>
+      <w:pPr>
+        <w:spacing w:after="0" w:line="240" w:lineRule="auto"/>
+      </w:pPr>
+      <w:r>
+        <w:t>Teilnehmer und Rollen:</w:t>
+      </w:r>
+    </w:p>
+    <w:p>
+      <w:pPr>
+        <w:spacing w:after="0" w:line="240" w:lineRule="auto"/>
+      </w:pPr>
+      <w:r>
+        <w:t>- Person: Julia Bauer, Rolle: Teilnehmer</w:t>
+      </w:r>
+    </w:p>
+    <w:p>
+      <w:pPr>
+        <w:spacing w:after="0" w:line="240" w:lineRule="auto"/>
+      </w:pPr>
+      <w:r>
+        <w:t>- Person: Sarah Becker, Rolle: Prüfer</w:t>
+      </w:r>
+    </w:p>
+    <w:p>
+      <w:pPr>
+        <w:spacing w:after="0" w:line="240" w:lineRule="auto"/>
+      </w:pPr>
     </w:p>
     <w:p>
       <w:pPr>
@@ -371,422 +439,207 @@
           <w:b/>
           <w:bCs/>
         </w:rPr>
-        <w:t>4.</w:t>
-      </w:r>
-      <w:r>
+        <w:t>5. Alle Tests für einen bestimmtes Fach auflisten</w:t>
+      </w:r>
+    </w:p>
+    <w:p>
+      <w:pPr>
+        <w:spacing w:after="0" w:line="240" w:lineRule="auto"/>
+        <w:rPr>
+          <w:lang w:val="en-AU"/>
+        </w:rPr>
+      </w:pPr>
+      <w:r>
+        <w:rPr>
+          <w:lang w:val="en-AU"/>
+        </w:rPr>
+        <w:t>Fach: Chemie</w:t>
+      </w:r>
+    </w:p>
+    <w:p>
+      <w:pPr>
+        <w:spacing w:after="0" w:line="240" w:lineRule="auto"/>
+        <w:rPr>
+          <w:lang w:val="en-AU"/>
+        </w:rPr>
+      </w:pPr>
+      <w:r>
+        <w:rPr>
+          <w:lang w:val="en-AU"/>
+        </w:rPr>
+        <w:t>Tests:</w:t>
+      </w:r>
+    </w:p>
+    <w:p>
+      <w:pPr>
+        <w:spacing w:after="0" w:line="240" w:lineRule="auto"/>
+        <w:rPr>
+          <w:lang w:val="en-AU"/>
+        </w:rPr>
+      </w:pPr>
+      <w:r>
+        <w:rPr>
+          <w:lang w:val="en-AU"/>
+        </w:rPr>
+        <w:t>- Test: Chemie-Quiz</w:t>
+      </w:r>
+    </w:p>
+    <w:p>
+      <w:pPr>
+        <w:spacing w:after="0" w:line="240" w:lineRule="auto"/>
+        <w:rPr>
+          <w:lang w:val="en-AU"/>
+        </w:rPr>
+      </w:pPr>
+      <w:r>
+        <w:rPr>
+          <w:lang w:val="en-AU"/>
+        </w:rPr>
+        <w:t>- Test: Chemie-Test-1</w:t>
+      </w:r>
+    </w:p>
+    <w:p>
+      <w:pPr>
+        <w:spacing w:after="0" w:line="240" w:lineRule="auto"/>
+        <w:rPr>
+          <w:lang w:val="en-AU"/>
+        </w:rPr>
+      </w:pPr>
+      <w:r>
+        <w:rPr>
+          <w:lang w:val="en-AU"/>
+        </w:rPr>
+        <w:t>- Test: Chemie-Test-2</w:t>
+      </w:r>
+    </w:p>
+    <w:p>
+      <w:pPr>
+        <w:spacing w:after="0" w:line="240" w:lineRule="auto"/>
+        <w:rPr>
+          <w:lang w:val="en-AU"/>
+        </w:rPr>
+      </w:pPr>
+    </w:p>
+    <w:p>
+      <w:pPr>
+        <w:spacing w:after="0" w:line="240" w:lineRule="auto"/>
         <w:rPr>
           <w:b/>
           <w:bCs/>
         </w:rPr>
-        <w:t xml:space="preserve"> </w:t>
-      </w:r>
+      </w:pPr>
       <w:r>
         <w:rPr>
           <w:b/>
           <w:bCs/>
         </w:rPr>
-        <w:t xml:space="preserve">Die Teilnehmer </w:t>
-      </w:r>
-      <w:r>
+        <w:t>6. Eine Aufsichtsperson für einen bestimmten Test, mit gewisser Qualifikation</w:t>
+      </w:r>
+    </w:p>
+    <w:p>
+      <w:pPr>
+        <w:spacing w:after="0" w:line="240" w:lineRule="auto"/>
+      </w:pPr>
+      <w:r>
+        <w:t>Test: Physik-Test-1</w:t>
+      </w:r>
+    </w:p>
+    <w:p>
+      <w:pPr>
+        <w:spacing w:after="0" w:line="240" w:lineRule="auto"/>
+      </w:pPr>
+      <w:r>
+        <w:t>Qualifizierte-Aufsichtsperson:</w:t>
+      </w:r>
+    </w:p>
+    <w:p>
+      <w:pPr>
+        <w:spacing w:after="0" w:line="240" w:lineRule="auto"/>
+      </w:pPr>
+      <w:r>
+        <w:t>- Person: Thomas Müller (Qualifikation: Physiklehrer)</w:t>
+      </w:r>
+    </w:p>
+    <w:p>
+      <w:pPr>
+        <w:spacing w:after="0" w:line="240" w:lineRule="auto"/>
+      </w:pPr>
+      <w:r>
+        <w:t>- Person: Leon Reiner (Qualifikation: Physiklehrer)</w:t>
+      </w:r>
+    </w:p>
+    <w:p>
+      <w:pPr>
+        <w:spacing w:after="0" w:line="240" w:lineRule="auto"/>
+      </w:pPr>
+      <w:r>
+        <w:t>- Person: Sebastian Weber</w:t>
+      </w:r>
+    </w:p>
+    <w:p>
+      <w:pPr>
+        <w:spacing w:after="0" w:line="240" w:lineRule="auto"/>
+      </w:pPr>
+    </w:p>
+    <w:p>
+      <w:pPr>
+        <w:spacing w:after="0" w:line="240" w:lineRule="auto"/>
         <w:rPr>
           <w:b/>
           <w:bCs/>
         </w:rPr>
-        <w:t xml:space="preserve">eines </w:t>
-      </w:r>
+      </w:pPr>
       <w:r>
         <w:rPr>
           <w:b/>
           <w:bCs/>
         </w:rPr>
-        <w:t>Test</w:t>
-      </w:r>
-      <w:r>
+        <w:t>7. Durchschnittliche Erfolgsquote einer Klasse/Fach</w:t>
+      </w:r>
+    </w:p>
+    <w:p>
+      <w:pPr>
+        <w:spacing w:after="0" w:line="240" w:lineRule="auto"/>
+      </w:pPr>
+      <w:r>
+        <w:t>Klasse: 4CHIF</w:t>
+      </w:r>
+    </w:p>
+    <w:p>
+      <w:pPr>
+        <w:spacing w:after="0" w:line="240" w:lineRule="auto"/>
+      </w:pPr>
+      <w:r>
+        <w:t>Fach: Englisch</w:t>
+      </w:r>
+    </w:p>
+    <w:p>
+      <w:pPr>
+        <w:spacing w:after="0" w:line="240" w:lineRule="auto"/>
+      </w:pPr>
+      <w:r>
+        <w:t>Durchschnittliche Erfolgsquote: 78%</w:t>
+      </w:r>
+    </w:p>
+    <w:p>
+      <w:pPr>
+        <w:spacing w:after="0" w:line="240" w:lineRule="auto"/>
+      </w:pPr>
+    </w:p>
+    <w:p>
+      <w:pPr>
+        <w:spacing w:after="0" w:line="240" w:lineRule="auto"/>
         <w:rPr>
           <w:b/>
           <w:bCs/>
         </w:rPr>
-        <w:t>s</w:t>
-      </w:r>
+      </w:pPr>
       <w:r>
         <w:rPr>
           <w:b/>
           <w:bCs/>
         </w:rPr>
-        <w:t xml:space="preserve"> und deren Rollen</w:t>
-      </w:r>
-    </w:p>
-    <w:p>
-      <w:pPr>
-        <w:spacing w:after="0" w:line="240" w:lineRule="auto"/>
-      </w:pPr>
-      <w:r>
-        <w:t>Test: POSE-Test</w:t>
-      </w:r>
-    </w:p>
-    <w:p>
-      <w:pPr>
-        <w:spacing w:after="0" w:line="240" w:lineRule="auto"/>
-      </w:pPr>
-      <w:r>
-        <w:t>Teilnehmer und Rollen:</w:t>
-      </w:r>
-    </w:p>
-    <w:p>
-      <w:pPr>
-        <w:spacing w:after="0" w:line="240" w:lineRule="auto"/>
-      </w:pPr>
-      <w:r>
-        <w:t>- Person: Lisa Müller, Rolle: Teilnehmer</w:t>
-      </w:r>
-    </w:p>
-    <w:p>
-      <w:pPr>
-        <w:spacing w:after="0" w:line="240" w:lineRule="auto"/>
-      </w:pPr>
-      <w:r>
-        <w:t>- Person: Michael Weber, Rolle: Aufsichtsperson</w:t>
-      </w:r>
-    </w:p>
-    <w:p>
-      <w:pPr>
-        <w:spacing w:after="0" w:line="240" w:lineRule="auto"/>
-      </w:pPr>
-    </w:p>
-    <w:p>
-      <w:pPr>
-        <w:spacing w:after="0" w:line="240" w:lineRule="auto"/>
-      </w:pPr>
-      <w:r>
-        <w:t>Test: Englisch-Schularbeit</w:t>
-      </w:r>
-    </w:p>
-    <w:p>
-      <w:pPr>
-        <w:spacing w:after="0" w:line="240" w:lineRule="auto"/>
-      </w:pPr>
-      <w:r>
-        <w:t>Teilnehmer und Rollen:</w:t>
-      </w:r>
-    </w:p>
-    <w:p>
-      <w:pPr>
-        <w:spacing w:after="0" w:line="240" w:lineRule="auto"/>
-      </w:pPr>
-      <w:r>
-        <w:t>- Person: Julia Bauer, Rolle: Teilnehmer</w:t>
-      </w:r>
-    </w:p>
-    <w:p>
-      <w:pPr>
-        <w:spacing w:after="0" w:line="240" w:lineRule="auto"/>
-      </w:pPr>
-      <w:r>
-        <w:t>- Person: Sarah Becker, Rolle: Prüfer</w:t>
-      </w:r>
-    </w:p>
-    <w:p>
-      <w:pPr>
-        <w:spacing w:after="0" w:line="240" w:lineRule="auto"/>
-      </w:pPr>
-    </w:p>
-    <w:p>
-      <w:pPr>
-        <w:spacing w:after="0" w:line="240" w:lineRule="auto"/>
-      </w:pPr>
-    </w:p>
-    <w:p>
-      <w:pPr>
-        <w:spacing w:after="0" w:line="240" w:lineRule="auto"/>
-        <w:rPr>
-          <w:b/>
-          <w:bCs/>
-        </w:rPr>
-      </w:pPr>
-      <w:r>
-        <w:rPr>
-          <w:b/>
-          <w:bCs/>
-        </w:rPr>
-        <w:t>5.</w:t>
-      </w:r>
-      <w:r>
-        <w:rPr>
-          <w:b/>
-          <w:bCs/>
-        </w:rPr>
-        <w:t xml:space="preserve"> </w:t>
-      </w:r>
-      <w:r>
-        <w:rPr>
-          <w:b/>
-          <w:bCs/>
-        </w:rPr>
-        <w:t>Alle Tests für einen bestimmtes Fach auflisten</w:t>
-      </w:r>
-    </w:p>
-    <w:p>
-      <w:pPr>
-        <w:spacing w:after="0" w:line="240" w:lineRule="auto"/>
-        <w:rPr>
-          <w:lang w:val="en-AU"/>
-        </w:rPr>
-      </w:pPr>
-      <w:r>
-        <w:rPr>
-          <w:lang w:val="en-AU"/>
-        </w:rPr>
-        <w:t xml:space="preserve">Fach: </w:t>
-      </w:r>
-      <w:proofErr w:type="spellStart"/>
-      <w:r>
-        <w:rPr>
-          <w:lang w:val="en-AU"/>
-        </w:rPr>
-        <w:t>Chemie</w:t>
-      </w:r>
-      <w:proofErr w:type="spellEnd"/>
-    </w:p>
-    <w:p>
-      <w:pPr>
-        <w:spacing w:after="0" w:line="240" w:lineRule="auto"/>
-        <w:rPr>
-          <w:lang w:val="en-AU"/>
-        </w:rPr>
-      </w:pPr>
-      <w:r>
-        <w:rPr>
-          <w:lang w:val="en-AU"/>
-        </w:rPr>
-        <w:t>Tests:</w:t>
-      </w:r>
-    </w:p>
-    <w:p>
-      <w:pPr>
-        <w:spacing w:after="0" w:line="240" w:lineRule="auto"/>
-        <w:rPr>
-          <w:lang w:val="en-AU"/>
-        </w:rPr>
-      </w:pPr>
-      <w:r>
-        <w:rPr>
-          <w:lang w:val="en-AU"/>
-        </w:rPr>
-        <w:t xml:space="preserve">- Test: </w:t>
-      </w:r>
-      <w:proofErr w:type="spellStart"/>
-      <w:r>
-        <w:rPr>
-          <w:lang w:val="en-AU"/>
-        </w:rPr>
-        <w:t>Chemie</w:t>
-      </w:r>
-      <w:proofErr w:type="spellEnd"/>
-      <w:r>
-        <w:rPr>
-          <w:lang w:val="en-AU"/>
-        </w:rPr>
-        <w:t>-Quiz</w:t>
-      </w:r>
-    </w:p>
-    <w:p>
-      <w:pPr>
-        <w:spacing w:after="0" w:line="240" w:lineRule="auto"/>
-        <w:rPr>
-          <w:lang w:val="en-AU"/>
-        </w:rPr>
-      </w:pPr>
-      <w:r>
-        <w:rPr>
-          <w:lang w:val="en-AU"/>
-        </w:rPr>
-        <w:t>- Test: Chemie-Test-1</w:t>
-      </w:r>
-    </w:p>
-    <w:p>
-      <w:pPr>
-        <w:spacing w:after="0" w:line="240" w:lineRule="auto"/>
-        <w:rPr>
-          <w:lang w:val="en-AU"/>
-        </w:rPr>
-      </w:pPr>
-      <w:r>
-        <w:rPr>
-          <w:lang w:val="en-AU"/>
-        </w:rPr>
-        <w:t>- Test: Chemie-Test-2</w:t>
-      </w:r>
-    </w:p>
-    <w:p>
-      <w:pPr>
-        <w:spacing w:after="0" w:line="240" w:lineRule="auto"/>
-        <w:rPr>
-          <w:lang w:val="en-AU"/>
-        </w:rPr>
-      </w:pPr>
-    </w:p>
-    <w:p>
-      <w:pPr>
-        <w:spacing w:after="0" w:line="240" w:lineRule="auto"/>
-        <w:rPr>
-          <w:b/>
-          <w:bCs/>
-        </w:rPr>
-      </w:pPr>
-      <w:r>
-        <w:rPr>
-          <w:b/>
-          <w:bCs/>
-        </w:rPr>
-        <w:t>6.</w:t>
-      </w:r>
-      <w:r>
-        <w:rPr>
-          <w:b/>
-          <w:bCs/>
-        </w:rPr>
-        <w:t xml:space="preserve"> </w:t>
-      </w:r>
-      <w:r>
-        <w:rPr>
-          <w:b/>
-          <w:bCs/>
-        </w:rPr>
-        <w:t>Eine Aufsichtsperson für einen bestimmten Test, mit gewisser Qualifikation</w:t>
-      </w:r>
-    </w:p>
-    <w:p>
-      <w:pPr>
-        <w:spacing w:after="0" w:line="240" w:lineRule="auto"/>
-      </w:pPr>
-      <w:r>
-        <w:t>Test: Physik-Test-1</w:t>
-      </w:r>
-    </w:p>
-    <w:p>
-      <w:pPr>
-        <w:spacing w:after="0" w:line="240" w:lineRule="auto"/>
-      </w:pPr>
-      <w:r>
-        <w:t>Qualifizierte-Aufsichtsperson:</w:t>
-      </w:r>
-    </w:p>
-    <w:p>
-      <w:pPr>
-        <w:spacing w:after="0" w:line="240" w:lineRule="auto"/>
-      </w:pPr>
-      <w:r>
-        <w:t>- Person: Thomas Müller (Qualifikation: Physiklehrer)</w:t>
-      </w:r>
-    </w:p>
-    <w:p>
-      <w:pPr>
-        <w:spacing w:after="0" w:line="240" w:lineRule="auto"/>
-      </w:pPr>
-      <w:r>
-        <w:t>- Person: Leon Reiner (Qualifikation: Physiklehrer)</w:t>
-      </w:r>
-    </w:p>
-    <w:p>
-      <w:pPr>
-        <w:spacing w:after="0" w:line="240" w:lineRule="auto"/>
-      </w:pPr>
-      <w:r>
-        <w:t>- Person: Sebastian Weber</w:t>
-      </w:r>
-    </w:p>
-    <w:p>
-      <w:pPr>
-        <w:spacing w:after="0" w:line="240" w:lineRule="auto"/>
-      </w:pPr>
-    </w:p>
-    <w:p>
-      <w:pPr>
-        <w:spacing w:after="0" w:line="240" w:lineRule="auto"/>
-        <w:rPr>
-          <w:b/>
-          <w:bCs/>
-        </w:rPr>
-      </w:pPr>
-      <w:r>
-        <w:rPr>
-          <w:b/>
-          <w:bCs/>
-        </w:rPr>
-        <w:t>7.</w:t>
-      </w:r>
-      <w:r>
-        <w:rPr>
-          <w:b/>
-          <w:bCs/>
-        </w:rPr>
-        <w:t xml:space="preserve"> </w:t>
-      </w:r>
-      <w:r>
-        <w:rPr>
-          <w:b/>
-          <w:bCs/>
-        </w:rPr>
-        <w:t>Durchschnittliche Erfolgsquote einer Klasse/Fach</w:t>
-      </w:r>
-    </w:p>
-    <w:p>
-      <w:pPr>
-        <w:spacing w:after="0" w:line="240" w:lineRule="auto"/>
-      </w:pPr>
-      <w:r>
-        <w:t>Klasse: 4CHIF</w:t>
-      </w:r>
-    </w:p>
-    <w:p>
-      <w:pPr>
-        <w:spacing w:after="0" w:line="240" w:lineRule="auto"/>
-      </w:pPr>
-      <w:r>
-        <w:t>Fach: Englisch</w:t>
-      </w:r>
-    </w:p>
-    <w:p>
-      <w:pPr>
-        <w:spacing w:after="0" w:line="240" w:lineRule="auto"/>
-      </w:pPr>
-      <w:r>
-        <w:t>Durchschnittliche Erfolgsquote: 78%</w:t>
-      </w:r>
-    </w:p>
-    <w:p>
-      <w:pPr>
-        <w:spacing w:after="0" w:line="240" w:lineRule="auto"/>
-      </w:pPr>
-    </w:p>
-    <w:p>
-      <w:pPr>
-        <w:spacing w:after="0" w:line="240" w:lineRule="auto"/>
-        <w:rPr>
-          <w:b/>
-          <w:bCs/>
-        </w:rPr>
-      </w:pPr>
-      <w:r>
-        <w:rPr>
-          <w:b/>
-          <w:bCs/>
-        </w:rPr>
-        <w:t>8.</w:t>
-      </w:r>
-      <w:r>
-        <w:rPr>
-          <w:b/>
-          <w:bCs/>
-        </w:rPr>
-        <w:t xml:space="preserve"> </w:t>
-      </w:r>
-      <w:r>
-        <w:rPr>
-          <w:b/>
-          <w:bCs/>
-        </w:rPr>
-        <w:t>Entwicklung eines Schülers in einer bestimmten Zeitspanne (Verbesserung/Verschlechterung in %)</w:t>
+        <w:t>8. Entwicklung eines Schülers in einer bestimmten Zeitspanne (Verbesserung/Verschlechterung in %)</w:t>
       </w:r>
     </w:p>
     <w:p>
@@ -823,7 +676,7 @@
     </w:p>
     <w:p>
       <w:pPr>
-        <w:pStyle w:val="berschrift2"/>
+        <w:pStyle w:val="Heading2"/>
       </w:pPr>
       <w:r>
         <w:lastRenderedPageBreak/>
@@ -835,14 +688,11 @@
         <w:spacing w:after="0" w:line="240" w:lineRule="auto"/>
       </w:pPr>
       <w:r>
-        <w:rPr>
-          <w:noProof/>
-        </w:rPr>
         <w:drawing>
-          <wp:inline distT="0" distB="0" distL="0" distR="0" wp14:anchorId="231F6BDA" wp14:editId="275439AA">
-            <wp:extent cx="5760720" cy="5712460"/>
-            <wp:effectExtent l="19050" t="19050" r="11430" b="21590"/>
-            <wp:docPr id="304836773" name="Grafik 1" descr="PlantUML diagram"/>
+          <wp:inline distT="0" distB="0" distL="0" distR="0" wp14:anchorId="4DF61DB8" wp14:editId="1DA398A6">
+            <wp:extent cx="5760720" cy="6012815"/>
+            <wp:effectExtent l="0" t="0" r="0" b="6985"/>
+            <wp:docPr id="1226598801" name="Picture 1" descr="A diagram of a computer&#10;&#10;Description automatically generated with medium confidence"/>
             <wp:cNvGraphicFramePr>
               <a:graphicFrameLocks xmlns:a="http://schemas.openxmlformats.org/drawingml/2006/main" noChangeAspect="1"/>
             </wp:cNvGraphicFramePr>
@@ -850,38 +700,23 @@
               <a:graphicData uri="http://schemas.openxmlformats.org/drawingml/2006/picture">
                 <pic:pic xmlns:pic="http://schemas.openxmlformats.org/drawingml/2006/picture">
                   <pic:nvPicPr>
-                    <pic:cNvPr id="0" name="Picture 1" descr="PlantUML diagram"/>
-                    <pic:cNvPicPr>
-                      <a:picLocks noChangeAspect="1" noChangeArrowheads="1"/>
-                    </pic:cNvPicPr>
+                    <pic:cNvPr id="1226598801" name="Picture 1" descr="A diagram of a computer&#10;&#10;Description automatically generated with medium confidence"/>
+                    <pic:cNvPicPr/>
                   </pic:nvPicPr>
                   <pic:blipFill>
-                    <a:blip r:embed="rId5">
-                      <a:extLst>
-                        <a:ext uri="{28A0092B-C50C-407E-A947-70E740481C1C}">
-                          <a14:useLocalDpi xmlns:a14="http://schemas.microsoft.com/office/drawing/2010/main" val="0"/>
-                        </a:ext>
-                      </a:extLst>
-                    </a:blip>
-                    <a:srcRect/>
+                    <a:blip r:embed="rId5"/>
                     <a:stretch>
                       <a:fillRect/>
                     </a:stretch>
                   </pic:blipFill>
-                  <pic:spPr bwMode="auto">
+                  <pic:spPr>
                     <a:xfrm>
                       <a:off x="0" y="0"/>
-                      <a:ext cx="5760720" cy="5712460"/>
+                      <a:ext cx="5760720" cy="6012815"/>
                     </a:xfrm>
                     <a:prstGeom prst="rect">
                       <a:avLst/>
                     </a:prstGeom>
-                    <a:noFill/>
-                    <a:ln>
-                      <a:solidFill>
-                        <a:schemeClr val="tx1"/>
-                      </a:solidFill>
-                    </a:ln>
                   </pic:spPr>
                 </pic:pic>
               </a:graphicData>
@@ -896,7 +731,7 @@
     <w:p/>
     <w:p>
       <w:pPr>
-        <w:pStyle w:val="berschrift2"/>
+        <w:pStyle w:val="Heading2"/>
       </w:pPr>
       <w:r>
         <w:t>DDL</w:t>
@@ -919,25 +754,17 @@
         <w:rPr>
           <w:rFonts w:ascii="Source Sans Pro" w:hAnsi="Source Sans Pro"/>
         </w:rPr>
-        <w:t xml:space="preserve">he </w:t>
-      </w:r>
-      <w:proofErr w:type="spellStart"/>
-      <w:r>
-        <w:rPr>
-          <w:rFonts w:ascii="Source Sans Pro" w:hAnsi="Source Sans Pro"/>
-        </w:rPr>
-        <w:t>exams_ddl.sql</w:t>
-      </w:r>
-      <w:proofErr w:type="spellEnd"/>
-    </w:p>
-    <w:p>
-      <w:pPr>
-        <w:spacing w:after="0" w:line="240" w:lineRule="auto"/>
-      </w:pPr>
-    </w:p>
-    <w:p>
-      <w:pPr>
-        <w:pStyle w:val="berschrift2"/>
+        <w:t>he exams_ddl.sql</w:t>
+      </w:r>
+    </w:p>
+    <w:p>
+      <w:pPr>
+        <w:spacing w:after="0" w:line="240" w:lineRule="auto"/>
+      </w:pPr>
+    </w:p>
+    <w:p>
+      <w:pPr>
+        <w:pStyle w:val="Heading2"/>
       </w:pPr>
       <w:r>
         <w:t>PL/SQL API</w:t>
@@ -954,13 +781,8 @@
         <w:spacing w:after="0"/>
       </w:pPr>
       <w:r>
-        <w:t xml:space="preserve">Siehe </w:t>
-      </w:r>
-      <w:proofErr w:type="spellStart"/>
-      <w:r>
-        <w:t>exams_api.sql</w:t>
-      </w:r>
-      <w:proofErr w:type="spellEnd"/>
+        <w:t>Siehe exams_api.sql</w:t>
+      </w:r>
     </w:p>
     <w:sectPr>
       <w:pgSz w:w="11906" w:h="16838"/>
@@ -1812,15 +1634,15 @@
     <w:lsdException w:name="Unresolved Mention" w:semiHidden="1" w:unhideWhenUsed="1"/>
     <w:lsdException w:name="Smart Link" w:semiHidden="1" w:unhideWhenUsed="1"/>
   </w:latentStyles>
-  <w:style w:type="paragraph" w:default="1" w:styleId="Standard">
+  <w:style w:type="paragraph" w:default="1" w:styleId="Normal">
     <w:name w:val="Normal"/>
     <w:qFormat/>
   </w:style>
-  <w:style w:type="paragraph" w:styleId="berschrift1">
+  <w:style w:type="paragraph" w:styleId="Heading1">
     <w:name w:val="heading 1"/>
-    <w:basedOn w:val="Standard"/>
-    <w:next w:val="Standard"/>
-    <w:link w:val="berschrift1Zchn"/>
+    <w:basedOn w:val="Normal"/>
+    <w:next w:val="Normal"/>
+    <w:link w:val="Heading1Char"/>
     <w:uiPriority w:val="9"/>
     <w:qFormat/>
     <w:rsid w:val="004D4E65"/>
@@ -1837,11 +1659,11 @@
       <w:szCs w:val="32"/>
     </w:rPr>
   </w:style>
-  <w:style w:type="paragraph" w:styleId="berschrift2">
+  <w:style w:type="paragraph" w:styleId="Heading2">
     <w:name w:val="heading 2"/>
-    <w:basedOn w:val="Standard"/>
-    <w:next w:val="Standard"/>
-    <w:link w:val="berschrift2Zchn"/>
+    <w:basedOn w:val="Normal"/>
+    <w:next w:val="Normal"/>
+    <w:link w:val="Heading2Char"/>
     <w:uiPriority w:val="9"/>
     <w:unhideWhenUsed/>
     <w:qFormat/>
@@ -1859,13 +1681,13 @@
       <w:szCs w:val="26"/>
     </w:rPr>
   </w:style>
-  <w:style w:type="character" w:default="1" w:styleId="Absatz-Standardschriftart">
+  <w:style w:type="character" w:default="1" w:styleId="DefaultParagraphFont">
     <w:name w:val="Default Paragraph Font"/>
     <w:uiPriority w:val="1"/>
     <w:semiHidden/>
     <w:unhideWhenUsed/>
   </w:style>
-  <w:style w:type="table" w:default="1" w:styleId="NormaleTabelle">
+  <w:style w:type="table" w:default="1" w:styleId="TableNormal">
     <w:name w:val="Normal Table"/>
     <w:uiPriority w:val="99"/>
     <w:semiHidden/>
@@ -1880,15 +1702,15 @@
       </w:tblCellMar>
     </w:tblPr>
   </w:style>
-  <w:style w:type="numbering" w:default="1" w:styleId="KeineListe">
+  <w:style w:type="numbering" w:default="1" w:styleId="NoList">
     <w:name w:val="No List"/>
     <w:uiPriority w:val="99"/>
     <w:semiHidden/>
     <w:unhideWhenUsed/>
   </w:style>
-  <w:style w:type="paragraph" w:styleId="Listenabsatz">
+  <w:style w:type="paragraph" w:styleId="ListParagraph">
     <w:name w:val="List Paragraph"/>
-    <w:basedOn w:val="Standard"/>
+    <w:basedOn w:val="Normal"/>
     <w:uiPriority w:val="34"/>
     <w:qFormat/>
     <w:rsid w:val="006F6760"/>
@@ -1897,10 +1719,10 @@
       <w:contextualSpacing/>
     </w:pPr>
   </w:style>
-  <w:style w:type="character" w:customStyle="1" w:styleId="berschrift1Zchn">
-    <w:name w:val="Überschrift 1 Zchn"/>
-    <w:basedOn w:val="Absatz-Standardschriftart"/>
-    <w:link w:val="berschrift1"/>
+  <w:style w:type="character" w:customStyle="1" w:styleId="Heading1Char">
+    <w:name w:val="Heading 1 Char"/>
+    <w:basedOn w:val="DefaultParagraphFont"/>
+    <w:link w:val="Heading1"/>
     <w:uiPriority w:val="9"/>
     <w:rsid w:val="004D4E65"/>
     <w:rPr>
@@ -1910,10 +1732,10 @@
       <w:szCs w:val="32"/>
     </w:rPr>
   </w:style>
-  <w:style w:type="character" w:customStyle="1" w:styleId="berschrift2Zchn">
-    <w:name w:val="Überschrift 2 Zchn"/>
-    <w:basedOn w:val="Absatz-Standardschriftart"/>
-    <w:link w:val="berschrift2"/>
+  <w:style w:type="character" w:customStyle="1" w:styleId="Heading2Char">
+    <w:name w:val="Heading 2 Char"/>
+    <w:basedOn w:val="DefaultParagraphFont"/>
+    <w:link w:val="Heading2"/>
     <w:uiPriority w:val="9"/>
     <w:rsid w:val="004D4E65"/>
     <w:rPr>

</xml_diff>